<commit_message>
Include OrderLine in FE and fix cardinality on Shop.
</commit_message>
<xml_diff>
--- a/UMLDiagrams/Pre-Project_Proposal.docx
+++ b/UMLDiagrams/Pre-Project_Proposal.docx
@@ -192,14 +192,7 @@
           <w:sz w:val="44"/>
           <w:szCs w:val="44"/>
         </w:rPr>
-        <w:t xml:space="preserve">November </w:t>
-      </w:r>
-      <w:r>
-        <w:rPr>
-          <w:sz w:val="44"/>
-          <w:szCs w:val="44"/>
-        </w:rPr>
-        <w:t>18</w:t>
+        <w:t>November 18</w:t>
       </w:r>
       <w:r>
         <w:rPr>
@@ -231,7 +224,7 @@
           <w:noProof/>
         </w:rPr>
         <w:drawing>
-          <wp:inline distT="0" distB="0" distL="0" distR="0">
+          <wp:inline distT="0" distB="0" distL="0" distR="0" wp14:anchorId="5F349DF4" wp14:editId="009C8ADD">
             <wp:extent cx="9175469" cy="5158740"/>
             <wp:effectExtent l="0" t="0" r="6985" b="3810"/>
             <wp:docPr id="1" name="Picture 1" descr="Diagram&#10;&#10;Description automatically generated"/>
@@ -306,15 +299,17 @@
       <w:pPr>
         <w:jc w:val="center"/>
       </w:pPr>
+      <w:bookmarkStart w:id="0" w:name="_GoBack"/>
+      <w:bookmarkEnd w:id="0"/>
       <w:r>
         <w:rPr>
           <w:noProof/>
         </w:rPr>
         <w:drawing>
-          <wp:inline distT="0" distB="0" distL="0" distR="0">
-            <wp:extent cx="3169920" cy="6092339"/>
-            <wp:effectExtent l="0" t="0" r="0" b="3810"/>
-            <wp:docPr id="2" name="Picture 2" descr="Diagram&#10;&#10;Description automatically generated"/>
+          <wp:inline distT="0" distB="0" distL="0" distR="0" wp14:anchorId="3A2B37A0" wp14:editId="004756F9">
+            <wp:extent cx="3337560" cy="6204176"/>
+            <wp:effectExtent l="0" t="0" r="0" b="6350"/>
+            <wp:docPr id="6" name="Picture 6" descr="Diagram&#10;&#10;Description automatically generated"/>
             <wp:cNvGraphicFramePr>
               <a:graphicFrameLocks xmlns:a="http://schemas.openxmlformats.org/drawingml/2006/main" noChangeAspect="1"/>
             </wp:cNvGraphicFramePr>
@@ -322,7 +317,7 @@
               <a:graphicData uri="http://schemas.openxmlformats.org/drawingml/2006/picture">
                 <pic:pic xmlns:pic="http://schemas.openxmlformats.org/drawingml/2006/picture">
                   <pic:nvPicPr>
-                    <pic:cNvPr id="2" name="4E4347E.tmp"/>
+                    <pic:cNvPr id="6" name="EECE22D.tmp"/>
                     <pic:cNvPicPr/>
                   </pic:nvPicPr>
                   <pic:blipFill>
@@ -349,7 +344,7 @@
                   <pic:spPr>
                     <a:xfrm>
                       <a:off x="0" y="0"/>
-                      <a:ext cx="3171396" cy="6095175"/>
+                      <a:ext cx="3345124" cy="6218237"/>
                     </a:xfrm>
                     <a:prstGeom prst="rect">
                       <a:avLst/>
@@ -401,10 +396,10 @@
           <w:noProof/>
         </w:rPr>
         <w:drawing>
-          <wp:inline distT="0" distB="0" distL="0" distR="0">
-            <wp:extent cx="8712486" cy="4053840"/>
-            <wp:effectExtent l="0" t="0" r="0" b="3810"/>
-            <wp:docPr id="5" name="Picture 5" descr="Diagram&#10;&#10;Description automatically generated"/>
+          <wp:inline distT="0" distB="0" distL="0" distR="0" wp14:anchorId="51372C9E" wp14:editId="0638AAF4">
+            <wp:extent cx="8863899" cy="4290060"/>
+            <wp:effectExtent l="0" t="0" r="0" b="0"/>
+            <wp:docPr id="3" name="Picture 3" descr="Graphical user interface, diagram&#10;&#10;Description automatically generated"/>
             <wp:cNvGraphicFramePr>
               <a:graphicFrameLocks xmlns:a="http://schemas.openxmlformats.org/drawingml/2006/main" noChangeAspect="1"/>
             </wp:cNvGraphicFramePr>
@@ -412,7 +407,7 @@
               <a:graphicData uri="http://schemas.openxmlformats.org/drawingml/2006/picture">
                 <pic:pic xmlns:pic="http://schemas.openxmlformats.org/drawingml/2006/picture">
                   <pic:nvPicPr>
-                    <pic:cNvPr id="5" name="4E4ADAD.tmp"/>
+                    <pic:cNvPr id="3" name="EEC2424.tmp"/>
                     <pic:cNvPicPr/>
                   </pic:nvPicPr>
                   <pic:blipFill>
@@ -439,7 +434,7 @@
                   <pic:spPr>
                     <a:xfrm>
                       <a:off x="0" y="0"/>
-                      <a:ext cx="8719387" cy="4057051"/>
+                      <a:ext cx="8873458" cy="4294686"/>
                     </a:xfrm>
                     <a:prstGeom prst="rect">
                       <a:avLst/>
@@ -451,8 +446,6 @@
           </wp:inline>
         </w:drawing>
       </w:r>
-      <w:bookmarkStart w:id="0" w:name="_GoBack"/>
-      <w:bookmarkEnd w:id="0"/>
     </w:p>
     <w:sectPr>
       <w:pgSz w:w="15840" w:h="12240" w:orient="landscape" w:code="1"/>
@@ -707,6 +700,7 @@
     <w:lsdException w:name="HTML Sample" w:semiHidden="1" w:unhideWhenUsed="1"/>
     <w:lsdException w:name="HTML Typewriter" w:semiHidden="1" w:unhideWhenUsed="1"/>
     <w:lsdException w:name="HTML Variable" w:semiHidden="1" w:unhideWhenUsed="1"/>
+    <w:lsdException w:name="Normal Table" w:semiHidden="1" w:unhideWhenUsed="1"/>
     <w:lsdException w:name="annotation subject" w:semiHidden="1" w:unhideWhenUsed="1"/>
     <w:lsdException w:name="No List" w:semiHidden="1" w:unhideWhenUsed="1"/>
     <w:lsdException w:name="Outline List 1" w:semiHidden="1" w:unhideWhenUsed="1"/>
@@ -753,8 +747,10 @@
     <w:lsdException w:name="Table Subtle 2" w:semiHidden="1" w:unhideWhenUsed="1"/>
     <w:lsdException w:name="Table Web 1" w:semiHidden="1" w:unhideWhenUsed="1"/>
     <w:lsdException w:name="Table Web 2" w:semiHidden="1" w:unhideWhenUsed="1"/>
+    <w:lsdException w:name="Table Web 3" w:semiHidden="1" w:unhideWhenUsed="1"/>
     <w:lsdException w:name="Balloon Text" w:semiHidden="1" w:unhideWhenUsed="1"/>
     <w:lsdException w:name="Table Grid" w:uiPriority="39"/>
+    <w:lsdException w:name="Table Theme" w:semiHidden="1" w:unhideWhenUsed="1"/>
     <w:lsdException w:name="Placeholder Text" w:semiHidden="1"/>
     <w:lsdException w:name="No Spacing" w:uiPriority="1" w:qFormat="1"/>
     <w:lsdException w:name="Light Shading" w:uiPriority="60"/>

</xml_diff>

<commit_message>
Final version of UML.
</commit_message>
<xml_diff>
--- a/UMLDiagrams/Pre-Project_Proposal.docx
+++ b/UMLDiagrams/Pre-Project_Proposal.docx
@@ -40,6 +40,8 @@
         </w:rPr>
         <w:t xml:space="preserve"> – Fall 2020</w:t>
       </w:r>
+      <w:bookmarkStart w:id="0" w:name="_GoBack"/>
+      <w:bookmarkEnd w:id="0"/>
     </w:p>
     <w:p>
       <w:pPr>
@@ -219,15 +221,18 @@
       </w:r>
     </w:p>
     <w:p>
+      <w:pPr>
+        <w:jc w:val="center"/>
+      </w:pPr>
       <w:r>
         <w:rPr>
           <w:noProof/>
         </w:rPr>
         <w:drawing>
-          <wp:inline distT="0" distB="0" distL="0" distR="0" wp14:anchorId="5F349DF4" wp14:editId="009C8ADD">
-            <wp:extent cx="9175469" cy="5158740"/>
-            <wp:effectExtent l="0" t="0" r="6985" b="3810"/>
-            <wp:docPr id="1" name="Picture 1" descr="Diagram&#10;&#10;Description automatically generated"/>
+          <wp:inline distT="0" distB="0" distL="0" distR="0" wp14:anchorId="7BFAC663" wp14:editId="0B854018">
+            <wp:extent cx="7223760" cy="5156720"/>
+            <wp:effectExtent l="0" t="0" r="0" b="6350"/>
+            <wp:docPr id="2" name="Picture 2" descr="Diagram&#10;&#10;Description automatically generated"/>
             <wp:cNvGraphicFramePr>
               <a:graphicFrameLocks xmlns:a="http://schemas.openxmlformats.org/drawingml/2006/main" noChangeAspect="1"/>
             </wp:cNvGraphicFramePr>
@@ -235,7 +240,7 @@
               <a:graphicData uri="http://schemas.openxmlformats.org/drawingml/2006/picture">
                 <pic:pic xmlns:pic="http://schemas.openxmlformats.org/drawingml/2006/picture">
                   <pic:nvPicPr>
-                    <pic:cNvPr id="1" name="4E47C8C.tmp"/>
+                    <pic:cNvPr id="2" name="32CB026.tmp"/>
                     <pic:cNvPicPr/>
                   </pic:nvPicPr>
                   <pic:blipFill>
@@ -253,7 +258,7 @@
                   <pic:spPr>
                     <a:xfrm>
                       <a:off x="0" y="0"/>
-                      <a:ext cx="9192629" cy="5168388"/>
+                      <a:ext cx="7245075" cy="5171936"/>
                     </a:xfrm>
                     <a:prstGeom prst="rect">
                       <a:avLst/>
@@ -299,17 +304,15 @@
       <w:pPr>
         <w:jc w:val="center"/>
       </w:pPr>
-      <w:bookmarkStart w:id="0" w:name="_GoBack"/>
-      <w:bookmarkEnd w:id="0"/>
       <w:r>
         <w:rPr>
           <w:noProof/>
         </w:rPr>
         <w:drawing>
-          <wp:inline distT="0" distB="0" distL="0" distR="0" wp14:anchorId="3A2B37A0" wp14:editId="004756F9">
-            <wp:extent cx="3337560" cy="6204176"/>
-            <wp:effectExtent l="0" t="0" r="0" b="6350"/>
-            <wp:docPr id="6" name="Picture 6" descr="Diagram&#10;&#10;Description automatically generated"/>
+          <wp:inline distT="0" distB="0" distL="0" distR="0" wp14:anchorId="72803B6A" wp14:editId="2D897DB8">
+            <wp:extent cx="5998507" cy="6469380"/>
+            <wp:effectExtent l="0" t="0" r="2540" b="7620"/>
+            <wp:docPr id="1" name="Picture 1"/>
             <wp:cNvGraphicFramePr>
               <a:graphicFrameLocks xmlns:a="http://schemas.openxmlformats.org/drawingml/2006/main" noChangeAspect="1"/>
             </wp:cNvGraphicFramePr>
@@ -317,26 +320,11 @@
               <a:graphicData uri="http://schemas.openxmlformats.org/drawingml/2006/picture">
                 <pic:pic xmlns:pic="http://schemas.openxmlformats.org/drawingml/2006/picture">
                   <pic:nvPicPr>
-                    <pic:cNvPr id="6" name="EECE22D.tmp"/>
+                    <pic:cNvPr id="1" name=""/>
                     <pic:cNvPicPr/>
                   </pic:nvPicPr>
                   <pic:blipFill>
-                    <a:blip r:embed="rId6">
-                      <a:extLst>
-                        <a:ext uri="{BEBA8EAE-BF5A-486C-A8C5-ECC9F3942E4B}">
-                          <a14:imgProps xmlns:a14="http://schemas.microsoft.com/office/drawing/2010/main">
-                            <a14:imgLayer r:embed="rId7">
-                              <a14:imgEffect>
-                                <a14:sharpenSoften amount="25000"/>
-                              </a14:imgEffect>
-                            </a14:imgLayer>
-                          </a14:imgProps>
-                        </a:ext>
-                        <a:ext uri="{28A0092B-C50C-407E-A947-70E740481C1C}">
-                          <a14:useLocalDpi xmlns:a14="http://schemas.microsoft.com/office/drawing/2010/main" val="0"/>
-                        </a:ext>
-                      </a:extLst>
-                    </a:blip>
+                    <a:blip r:embed="rId6"/>
                     <a:stretch>
                       <a:fillRect/>
                     </a:stretch>
@@ -344,7 +332,7 @@
                   <pic:spPr>
                     <a:xfrm>
                       <a:off x="0" y="0"/>
-                      <a:ext cx="3345124" cy="6218237"/>
+                      <a:ext cx="6009903" cy="6481670"/>
                     </a:xfrm>
                     <a:prstGeom prst="rect">
                       <a:avLst/>
@@ -396,10 +384,10 @@
           <w:noProof/>
         </w:rPr>
         <w:drawing>
-          <wp:inline distT="0" distB="0" distL="0" distR="0" wp14:anchorId="51372C9E" wp14:editId="0638AAF4">
-            <wp:extent cx="8863899" cy="4290060"/>
-            <wp:effectExtent l="0" t="0" r="0" b="0"/>
-            <wp:docPr id="3" name="Picture 3" descr="Graphical user interface, diagram&#10;&#10;Description automatically generated"/>
+          <wp:inline distT="0" distB="0" distL="0" distR="0" wp14:anchorId="79090D76" wp14:editId="5E7084CE">
+            <wp:extent cx="9229613" cy="4244340"/>
+            <wp:effectExtent l="0" t="0" r="0" b="3810"/>
+            <wp:docPr id="4" name="Picture 4"/>
             <wp:cNvGraphicFramePr>
               <a:graphicFrameLocks xmlns:a="http://schemas.openxmlformats.org/drawingml/2006/main" noChangeAspect="1"/>
             </wp:cNvGraphicFramePr>
@@ -407,26 +395,11 @@
               <a:graphicData uri="http://schemas.openxmlformats.org/drawingml/2006/picture">
                 <pic:pic xmlns:pic="http://schemas.openxmlformats.org/drawingml/2006/picture">
                   <pic:nvPicPr>
-                    <pic:cNvPr id="3" name="EEC2424.tmp"/>
+                    <pic:cNvPr id="1" name=""/>
                     <pic:cNvPicPr/>
                   </pic:nvPicPr>
                   <pic:blipFill>
-                    <a:blip r:embed="rId8">
-                      <a:extLst>
-                        <a:ext uri="{BEBA8EAE-BF5A-486C-A8C5-ECC9F3942E4B}">
-                          <a14:imgProps xmlns:a14="http://schemas.microsoft.com/office/drawing/2010/main">
-                            <a14:imgLayer r:embed="rId9">
-                              <a14:imgEffect>
-                                <a14:sharpenSoften amount="25000"/>
-                              </a14:imgEffect>
-                            </a14:imgLayer>
-                          </a14:imgProps>
-                        </a:ext>
-                        <a:ext uri="{28A0092B-C50C-407E-A947-70E740481C1C}">
-                          <a14:useLocalDpi xmlns:a14="http://schemas.microsoft.com/office/drawing/2010/main" val="0"/>
-                        </a:ext>
-                      </a:extLst>
-                    </a:blip>
+                    <a:blip r:embed="rId7"/>
                     <a:stretch>
                       <a:fillRect/>
                     </a:stretch>
@@ -434,7 +407,7 @@
                   <pic:spPr>
                     <a:xfrm>
                       <a:off x="0" y="0"/>
-                      <a:ext cx="8873458" cy="4294686"/>
+                      <a:ext cx="9236081" cy="4247315"/>
                     </a:xfrm>
                     <a:prstGeom prst="rect">
                       <a:avLst/>

</xml_diff>

<commit_message>
Correct FE model package.
</commit_message>
<xml_diff>
--- a/UMLDiagrams/Pre-Project_Proposal.docx
+++ b/UMLDiagrams/Pre-Project_Proposal.docx
@@ -40,8 +40,6 @@
         </w:rPr>
         <w:t xml:space="preserve"> – Fall 2020</w:t>
       </w:r>
-      <w:bookmarkStart w:id="0" w:name="_GoBack"/>
-      <w:bookmarkEnd w:id="0"/>
     </w:p>
     <w:p>
       <w:pPr>
@@ -229,10 +227,10 @@
           <w:noProof/>
         </w:rPr>
         <w:drawing>
-          <wp:inline distT="0" distB="0" distL="0" distR="0" wp14:anchorId="7BFAC663" wp14:editId="0B854018">
-            <wp:extent cx="7223760" cy="5156720"/>
-            <wp:effectExtent l="0" t="0" r="0" b="6350"/>
-            <wp:docPr id="2" name="Picture 2" descr="Diagram&#10;&#10;Description automatically generated"/>
+          <wp:inline distT="0" distB="0" distL="0" distR="0" wp14:anchorId="7567F341" wp14:editId="7CA35FD2">
+            <wp:extent cx="7023254" cy="4998720"/>
+            <wp:effectExtent l="0" t="0" r="6350" b="0"/>
+            <wp:docPr id="5" name="Picture 5" descr="Diagram&#10;&#10;Description automatically generated"/>
             <wp:cNvGraphicFramePr>
               <a:graphicFrameLocks xmlns:a="http://schemas.openxmlformats.org/drawingml/2006/main" noChangeAspect="1"/>
             </wp:cNvGraphicFramePr>
@@ -240,7 +238,7 @@
               <a:graphicData uri="http://schemas.openxmlformats.org/drawingml/2006/picture">
                 <pic:pic xmlns:pic="http://schemas.openxmlformats.org/drawingml/2006/picture">
                   <pic:nvPicPr>
-                    <pic:cNvPr id="2" name="32CB026.tmp"/>
+                    <pic:cNvPr id="5" name="32C96F5.tmp"/>
                     <pic:cNvPicPr/>
                   </pic:nvPicPr>
                   <pic:blipFill>
@@ -258,7 +256,7 @@
                   <pic:spPr>
                     <a:xfrm>
                       <a:off x="0" y="0"/>
-                      <a:ext cx="7245075" cy="5171936"/>
+                      <a:ext cx="7030359" cy="5003777"/>
                     </a:xfrm>
                     <a:prstGeom prst="rect">
                       <a:avLst/>
@@ -270,6 +268,8 @@
           </wp:inline>
         </w:drawing>
       </w:r>
+      <w:bookmarkStart w:id="0" w:name="_GoBack"/>
+      <w:bookmarkEnd w:id="0"/>
     </w:p>
     <w:p>
       <w:r>
@@ -1064,6 +1064,36 @@
       <w:contextualSpacing/>
     </w:pPr>
   </w:style>
+  <w:style w:type="paragraph" w:styleId="BalloonText">
+    <w:name w:val="Balloon Text"/>
+    <w:basedOn w:val="Normal"/>
+    <w:link w:val="BalloonTextChar"/>
+    <w:uiPriority w:val="99"/>
+    <w:semiHidden/>
+    <w:unhideWhenUsed/>
+    <w:rsid w:val="004C6CA1"/>
+    <w:pPr>
+      <w:spacing w:after="0" w:line="240" w:lineRule="auto"/>
+    </w:pPr>
+    <w:rPr>
+      <w:rFonts w:ascii="Segoe UI" w:hAnsi="Segoe UI" w:cs="Segoe UI"/>
+      <w:sz w:val="18"/>
+      <w:szCs w:val="18"/>
+    </w:rPr>
+  </w:style>
+  <w:style w:type="character" w:customStyle="1" w:styleId="BalloonTextChar">
+    <w:name w:val="Balloon Text Char"/>
+    <w:basedOn w:val="DefaultParagraphFont"/>
+    <w:link w:val="BalloonText"/>
+    <w:uiPriority w:val="99"/>
+    <w:semiHidden/>
+    <w:rsid w:val="004C6CA1"/>
+    <w:rPr>
+      <w:rFonts w:ascii="Segoe UI" w:hAnsi="Segoe UI" w:cs="Segoe UI"/>
+      <w:sz w:val="18"/>
+      <w:szCs w:val="18"/>
+    </w:rPr>
+  </w:style>
 </w:styles>
 </file>
 

</xml_diff>